<commit_message>
updated documentation with current minutes
</commit_message>
<xml_diff>
--- a/Documentation/The_BOIS.docx
+++ b/Documentation/The_BOIS.docx
@@ -112,12 +112,10 @@
       <w:pPr>
         <w:pStyle w:val="Normal"/>
       </w:pPr>
-      <w:proofErr w:type="gramStart"/>
       <w:r>
         <w:rPr/>
         <w:t>A movie</w:t>
       </w:r>
-      <w:proofErr w:type="gramEnd"/>
       <w:r>
         <w:rPr/>
         <w:t xml:space="preserve"> themed application, where a user can type a movie, the app would then give feedback on where to stream, reviews, and other possibly informative </w:t>
@@ -130,6 +128,239 @@
         <w:rPr/>
         <w:t>.</w:t>
       </w:r>
+    </w:p>
+    <w:p>
+      <w:pPr>
+        <w:pStyle w:val="Normal"/>
+      </w:pPr>
+    </w:p>
+    <w:p>
+      <w:pPr>
+        <w:pStyle w:val="Normal"/>
+      </w:pPr>
+      <w:r>
+        <w:rPr/>
+        <w:t xml:space="preserve">Minutes for </w:t>
+      </w:r>
+      <w:r>
+        <w:rPr/>
+        <w:t>9/1/22</w:t>
+      </w:r>
+    </w:p>
+    <w:p>
+      <w:pPr>
+        <w:pStyle w:val="Normal"/>
+      </w:pPr>
+      <w:r>
+        <w:rPr/>
+        <w:t>Throughout</w:t>
+      </w:r>
+      <w:r>
+        <w:rPr/>
+        <w:t xml:space="preserve"> the class period:</w:t>
+      </w:r>
+    </w:p>
+    <w:p>
+      <w:pPr>
+        <w:pStyle w:val="Normal"/>
+      </w:pPr>
+      <w:r>
+        <w:rPr/>
+        <w:t>We decided the app idea we won’t to work on (movie app)</w:t>
+      </w:r>
+    </w:p>
+    <w:p>
+      <w:pPr>
+        <w:pStyle w:val="Normal"/>
+      </w:pPr>
+      <w:r>
+        <w:rPr/>
+        <w:t xml:space="preserve">We talked about features our </w:t>
+      </w:r>
+      <w:r>
+        <w:rPr/>
+        <w:t>App could</w:t>
+      </w:r>
+      <w:r>
+        <w:rPr/>
+        <w:t xml:space="preserve"> have</w:t>
+      </w:r>
+    </w:p>
+    <w:p>
+      <w:pPr>
+        <w:pStyle w:val="Normal"/>
+      </w:pPr>
+      <w:r>
+        <w:rPr/>
+        <w:t xml:space="preserve">We </w:t>
+      </w:r>
+      <w:r>
+        <w:rPr/>
+        <w:t>decided on</w:t>
+      </w:r>
+      <w:r>
+        <w:rPr/>
+        <w:t xml:space="preserve"> the name of the app with the help of Dr. Kelley (CineSearch)</w:t>
+      </w:r>
+    </w:p>
+    <w:p>
+      <w:pPr>
+        <w:pStyle w:val="Normal"/>
+      </w:pPr>
+      <w:r>
+        <w:rPr/>
+        <w:t>Bobby worked on the landing page for our app</w:t>
+      </w:r>
+    </w:p>
+    <w:p>
+      <w:pPr>
+        <w:pStyle w:val="Normal"/>
+      </w:pPr>
+      <w:r>
+        <w:rPr/>
+        <w:t xml:space="preserve">Spencer typed up our readme file for </w:t>
+      </w:r>
+      <w:r>
+        <w:rPr/>
+        <w:t>GitHub</w:t>
+      </w:r>
+    </w:p>
+    <w:p>
+      <w:pPr>
+        <w:pStyle w:val="Normal"/>
+      </w:pPr>
+      <w:r>
+        <w:rPr/>
+        <w:t>Isaiah worked on the logo and color scheme of app</w:t>
+      </w:r>
+    </w:p>
+    <w:p>
+      <w:pPr>
+        <w:pStyle w:val="Normal"/>
+      </w:pPr>
+      <w:r>
+        <w:rPr/>
+        <w:t xml:space="preserve">Omar watched tutorials on how to design web pages through </w:t>
+      </w:r>
+      <w:r>
+        <w:rPr/>
+        <w:t>GitHub</w:t>
+      </w:r>
+    </w:p>
+    <w:p>
+      <w:pPr>
+        <w:pStyle w:val="Normal"/>
+      </w:pPr>
+    </w:p>
+    <w:p>
+      <w:pPr>
+        <w:pStyle w:val="Normal"/>
+      </w:pPr>
+      <w:r>
+        <w:rPr/>
+        <w:t>Minutes for 9/6/22</w:t>
+      </w:r>
+    </w:p>
+    <w:p>
+      <w:pPr>
+        <w:pStyle w:val="Normal"/>
+      </w:pPr>
+      <w:r>
+        <w:rPr/>
+        <w:t>Most of class time was spent with the guest speaker</w:t>
+      </w:r>
+    </w:p>
+    <w:p>
+      <w:pPr>
+        <w:pStyle w:val="Normal"/>
+      </w:pPr>
+      <w:r>
+        <w:rPr/>
+        <w:t>After the guest speaker finished, the team discussed designs for the box, as well as ideas for the pitch video</w:t>
+      </w:r>
+    </w:p>
+    <w:p>
+      <w:pPr>
+        <w:pStyle w:val="Normal"/>
+      </w:pPr>
+      <w:r>
+        <w:rPr/>
+        <w:t>Bobby showed the team how to ask him permission to push a repository on GitHub</w:t>
+      </w:r>
+    </w:p>
+    <w:p>
+      <w:pPr>
+        <w:pStyle w:val="Normal"/>
+      </w:pPr>
+      <w:r>
+        <w:rPr/>
+        <w:t>We also decided that Bobby would monitor pushes and give permission to a push, as he will be spending the most time with the code and GitHub</w:t>
+      </w:r>
+    </w:p>
+    <w:p>
+      <w:pPr>
+        <w:pStyle w:val="Normal"/>
+      </w:pPr>
+    </w:p>
+    <w:p>
+      <w:pPr>
+        <w:pStyle w:val="Normal"/>
+      </w:pPr>
+      <w:r>
+        <w:rPr/>
+        <w:t>Minutes for 9/8/22</w:t>
+      </w:r>
+    </w:p>
+    <w:p>
+      <w:pPr>
+        <w:pStyle w:val="Normal"/>
+      </w:pPr>
+      <w:r>
+        <w:rPr/>
+        <w:t>Isaiah brought the box to class</w:t>
+      </w:r>
+    </w:p>
+    <w:p>
+      <w:pPr>
+        <w:pStyle w:val="Normal"/>
+      </w:pPr>
+      <w:r>
+        <w:rPr/>
+        <w:t>Isaiah and Spencer spent the time getting the proper materials to begin the box design</w:t>
+      </w:r>
+    </w:p>
+    <w:p>
+      <w:pPr>
+        <w:pStyle w:val="Normal"/>
+      </w:pPr>
+      <w:r>
+        <w:rPr/>
+        <w:t>Spencer began trimming our construction paper to cover box, while Isaiah got the logo ready while also setting up his laptop with GitHub and downloading files necessary for project</w:t>
+      </w:r>
+    </w:p>
+    <w:p>
+      <w:pPr>
+        <w:pStyle w:val="Normal"/>
+      </w:pPr>
+      <w:r>
+        <w:rPr/>
+        <w:t>Bobby and Omar worked together further on the landing page</w:t>
+      </w:r>
+    </w:p>
+    <w:p>
+      <w:pPr>
+        <w:pStyle w:val="Normal"/>
+      </w:pPr>
+    </w:p>
+    <w:p>
+      <w:pPr>
+        <w:pStyle w:val="Normal"/>
+      </w:pPr>
+    </w:p>
+    <w:p>
+      <w:pPr>
+        <w:pStyle w:val="Normal"/>
+      </w:pPr>
     </w:p>
     <w:sectPr>
       <w:pgSz w:w="12240" w:h="15840" w:orient="portrait"/>

</xml_diff>